<commit_message>
Steps for remote from local repo is added
</commit_message>
<xml_diff>
--- a/Git_notes_Corey_Schafer.docx
+++ b/Git_notes_Corey_Schafer.docx
@@ -3,21 +3,8 @@
 <w:document xmlns:wpc="http://schemas.microsoft.com/office/word/2010/wordprocessingCanvas" xmlns:cx="http://schemas.microsoft.com/office/drawing/2014/chartex" xmlns:cx1="http://schemas.microsoft.com/office/drawing/2015/9/8/chartex" xmlns:mc="http://schemas.openxmlformats.org/markup-compatibility/2006" xmlns:o="urn:schemas-microsoft-com:office:office" xmlns:r="http://schemas.openxmlformats.org/officeDocument/2006/relationships" xmlns:m="http://schemas.openxmlformats.org/officeDocument/2006/math" xmlns:v="urn:schemas-microsoft-com:vml" xmlns:wp14="http://schemas.microsoft.com/office/word/2010/wordprocessingDrawing" xmlns:wp="http://schemas.openxmlformats.org/drawingml/2006/wordprocessingDrawing" xmlns:w10="urn:schemas-microsoft-com:office:word" xmlns:w="http://schemas.openxmlformats.org/wordprocessingml/2006/main" xmlns:w14="http://schemas.microsoft.com/office/word/2010/wordml" xmlns:w15="http://schemas.microsoft.com/office/word/2012/wordml" xmlns:w16se="http://schemas.microsoft.com/office/word/2015/wordml/symex" xmlns:wpg="http://schemas.microsoft.com/office/word/2010/wordprocessingGroup" xmlns:wpi="http://schemas.microsoft.com/office/word/2010/wordprocessingInk" xmlns:wne="http://schemas.microsoft.com/office/word/2006/wordml" xmlns:wps="http://schemas.microsoft.com/office/word/2010/wordprocessingShape" mc:Ignorable="w14 w15 w16se wp14">
   <w:body>
     <w:p>
-      <w:proofErr w:type="spellStart"/>
-      <w:r>
-        <w:t>Cmd</w:t>
-      </w:r>
-      <w:proofErr w:type="spellEnd"/>
-      <w:r>
-        <w:t xml:space="preserve">: </w:t>
-      </w:r>
-      <w:proofErr w:type="spellStart"/>
-      <w:r>
-        <w:t>git</w:t>
-      </w:r>
-      <w:proofErr w:type="spellEnd"/>
-      <w:r>
-        <w:t xml:space="preserve"> </w:t>
+      <w:r>
+        <w:t xml:space="preserve">Cmd: git </w:t>
       </w:r>
       <w:r>
         <w:t>--</w:t>
@@ -28,91 +15,23 @@
     </w:p>
     <w:p>
       <w:r>
-        <w:t xml:space="preserve"># </w:t>
-      </w:r>
-      <w:proofErr w:type="gramStart"/>
-      <w:r>
-        <w:t>to</w:t>
-      </w:r>
-      <w:proofErr w:type="gramEnd"/>
-      <w:r>
-        <w:t xml:space="preserve"> check the </w:t>
-      </w:r>
-      <w:proofErr w:type="spellStart"/>
-      <w:r>
-        <w:t>git</w:t>
-      </w:r>
-      <w:proofErr w:type="spellEnd"/>
-      <w:r>
-        <w:t xml:space="preserve"> version in local system</w:t>
+        <w:t># to check the git version in local system</w:t>
       </w:r>
     </w:p>
     <w:p/>
     <w:p>
       <w:r>
-        <w:t xml:space="preserve">Set </w:t>
-      </w:r>
-      <w:proofErr w:type="spellStart"/>
-      <w:r>
-        <w:t>Config</w:t>
-      </w:r>
-      <w:proofErr w:type="spellEnd"/>
-      <w:r>
-        <w:t xml:space="preserve"> Values</w:t>
-      </w:r>
-    </w:p>
-    <w:p>
-      <w:r>
-        <w:t xml:space="preserve">$ </w:t>
-      </w:r>
-      <w:proofErr w:type="spellStart"/>
-      <w:proofErr w:type="gramStart"/>
-      <w:r>
-        <w:t>git</w:t>
-      </w:r>
-      <w:proofErr w:type="spellEnd"/>
-      <w:proofErr w:type="gramEnd"/>
-      <w:r>
-        <w:t xml:space="preserve"> </w:t>
-      </w:r>
-      <w:proofErr w:type="spellStart"/>
-      <w:r>
-        <w:t>config</w:t>
-      </w:r>
-      <w:proofErr w:type="spellEnd"/>
-      <w:r>
-        <w:t xml:space="preserve"> --global user.name “Prabha1909”</w:t>
-      </w:r>
-    </w:p>
-    <w:p>
-      <w:r>
-        <w:t xml:space="preserve">$ </w:t>
-      </w:r>
-      <w:proofErr w:type="spellStart"/>
-      <w:proofErr w:type="gramStart"/>
-      <w:r>
-        <w:t>git</w:t>
-      </w:r>
-      <w:proofErr w:type="spellEnd"/>
-      <w:proofErr w:type="gramEnd"/>
-      <w:r>
-        <w:t xml:space="preserve"> </w:t>
-      </w:r>
-      <w:proofErr w:type="spellStart"/>
-      <w:r>
-        <w:t>config</w:t>
-      </w:r>
-      <w:proofErr w:type="spellEnd"/>
-      <w:r>
-        <w:t xml:space="preserve"> --global </w:t>
-      </w:r>
-      <w:proofErr w:type="spellStart"/>
-      <w:r>
-        <w:t>user.email</w:t>
-      </w:r>
-      <w:proofErr w:type="spellEnd"/>
-      <w:r>
-        <w:t xml:space="preserve"> </w:t>
+        <w:t>Set Config Values</w:t>
+      </w:r>
+    </w:p>
+    <w:p>
+      <w:r>
+        <w:t>$ git config --global user.name “Prabha1909”</w:t>
+      </w:r>
+    </w:p>
+    <w:p>
+      <w:r>
+        <w:t xml:space="preserve">$ git config --global user.email </w:t>
       </w:r>
       <w:hyperlink r:id="rId5" w:history="1">
         <w:r>
@@ -125,101 +44,34 @@
     </w:p>
     <w:p>
       <w:r>
-        <w:t xml:space="preserve">$ </w:t>
-      </w:r>
-      <w:proofErr w:type="spellStart"/>
-      <w:proofErr w:type="gramStart"/>
-      <w:r>
-        <w:t>git</w:t>
-      </w:r>
-      <w:proofErr w:type="spellEnd"/>
-      <w:proofErr w:type="gramEnd"/>
-      <w:r>
-        <w:t xml:space="preserve"> </w:t>
-      </w:r>
-      <w:proofErr w:type="spellStart"/>
-      <w:r>
-        <w:t>config</w:t>
-      </w:r>
-      <w:proofErr w:type="spellEnd"/>
-      <w:r>
-        <w:t xml:space="preserve"> --list </w:t>
+        <w:t xml:space="preserve">$ git config --list </w:t>
       </w:r>
     </w:p>
     <w:p/>
     <w:p>
-      <w:proofErr w:type="gramStart"/>
       <w:r>
         <w:t>Need help?</w:t>
       </w:r>
-      <w:proofErr w:type="gramEnd"/>
-    </w:p>
-    <w:p>
-      <w:r>
-        <w:t xml:space="preserve">$ </w:t>
-      </w:r>
-      <w:proofErr w:type="spellStart"/>
-      <w:proofErr w:type="gramStart"/>
-      <w:r>
-        <w:t>git</w:t>
-      </w:r>
-      <w:proofErr w:type="spellEnd"/>
-      <w:proofErr w:type="gramEnd"/>
-      <w:r>
-        <w:t xml:space="preserve"> verb --help</w:t>
-      </w:r>
-    </w:p>
-    <w:p>
-      <w:r>
-        <w:t>$</w:t>
-      </w:r>
-      <w:proofErr w:type="spellStart"/>
-      <w:r>
-        <w:t>git</w:t>
-      </w:r>
-      <w:proofErr w:type="spellEnd"/>
-      <w:r>
-        <w:t xml:space="preserve"> help verb</w:t>
-      </w:r>
-    </w:p>
-    <w:p>
-      <w:r>
-        <w:t>$</w:t>
-      </w:r>
-      <w:proofErr w:type="spellStart"/>
-      <w:r>
-        <w:t>git</w:t>
-      </w:r>
-      <w:proofErr w:type="spellEnd"/>
-      <w:r>
-        <w:t xml:space="preserve"> </w:t>
-      </w:r>
-      <w:proofErr w:type="spellStart"/>
-      <w:r>
-        <w:t>config</w:t>
-      </w:r>
-      <w:proofErr w:type="spellEnd"/>
-      <w:r>
-        <w:t xml:space="preserve"> --help</w:t>
-      </w:r>
-    </w:p>
-    <w:p>
-      <w:r>
-        <w:t>$</w:t>
-      </w:r>
-      <w:proofErr w:type="spellStart"/>
-      <w:r>
-        <w:t>git</w:t>
-      </w:r>
-      <w:proofErr w:type="spellEnd"/>
-      <w:r>
-        <w:t xml:space="preserve"> help </w:t>
-      </w:r>
-      <w:proofErr w:type="spellStart"/>
-      <w:r>
-        <w:t>config</w:t>
-      </w:r>
-      <w:proofErr w:type="spellEnd"/>
+    </w:p>
+    <w:p>
+      <w:r>
+        <w:t>$ git verb --help</w:t>
+      </w:r>
+    </w:p>
+    <w:p>
+      <w:r>
+        <w:t>$git help verb</w:t>
+      </w:r>
+    </w:p>
+    <w:p>
+      <w:r>
+        <w:t>$git config --help</w:t>
+      </w:r>
+    </w:p>
+    <w:p>
+      <w:r>
+        <w:t>$git help config</w:t>
+      </w:r>
     </w:p>
     <w:p/>
     <w:p>
@@ -229,26 +81,10 @@
     </w:p>
     <w:p>
       <w:r>
-        <w:t xml:space="preserve">Two scenarios – 1. Existing project that we want to track using </w:t>
-      </w:r>
-      <w:proofErr w:type="spellStart"/>
-      <w:r>
-        <w:t>git</w:t>
-      </w:r>
-      <w:proofErr w:type="spellEnd"/>
-      <w:r>
-        <w:t xml:space="preserve"> o</w:t>
-      </w:r>
-      <w:r>
-        <w:t xml:space="preserve">r the </w:t>
-      </w:r>
-      <w:proofErr w:type="gramStart"/>
-      <w:r>
-        <w:t>project which</w:t>
-      </w:r>
-      <w:proofErr w:type="gramEnd"/>
-      <w:r>
-        <w:t xml:space="preserve"> is remotely…</w:t>
+        <w:t>Two scenarios – 1. Existing project that we want to track using git o</w:t>
+      </w:r>
+      <w:r>
+        <w:t>r the project which is remotely…</w:t>
       </w:r>
     </w:p>
     <w:p/>
@@ -259,101 +95,31 @@
     </w:p>
     <w:p>
       <w:r>
-        <w:t xml:space="preserve">$ </w:t>
-      </w:r>
-      <w:proofErr w:type="spellStart"/>
-      <w:proofErr w:type="gramStart"/>
-      <w:r>
-        <w:t>git</w:t>
-      </w:r>
-      <w:proofErr w:type="spellEnd"/>
-      <w:proofErr w:type="gramEnd"/>
-      <w:r>
-        <w:t xml:space="preserve"> </w:t>
-      </w:r>
-      <w:proofErr w:type="spellStart"/>
-      <w:r>
-        <w:t>init</w:t>
-      </w:r>
-      <w:proofErr w:type="spellEnd"/>
+        <w:t>$ git init</w:t>
+      </w:r>
     </w:p>
     <w:p/>
     <w:p>
       <w:r>
-        <w:t xml:space="preserve">Command to stop tracking using </w:t>
-      </w:r>
-      <w:proofErr w:type="spellStart"/>
-      <w:r>
-        <w:t>git</w:t>
-      </w:r>
-      <w:proofErr w:type="spellEnd"/>
-      <w:r>
-        <w:t xml:space="preserve"> we have to use the below command</w:t>
-      </w:r>
-    </w:p>
-    <w:p>
-      <w:r>
-        <w:t xml:space="preserve">$ </w:t>
-      </w:r>
-      <w:proofErr w:type="spellStart"/>
-      <w:proofErr w:type="gramStart"/>
-      <w:r>
-        <w:t>rm</w:t>
-      </w:r>
-      <w:proofErr w:type="spellEnd"/>
-      <w:proofErr w:type="gramEnd"/>
-      <w:r>
-        <w:t xml:space="preserve"> –</w:t>
-      </w:r>
-      <w:proofErr w:type="spellStart"/>
-      <w:r>
-        <w:t>rf</w:t>
-      </w:r>
-      <w:proofErr w:type="spellEnd"/>
-      <w:r>
-        <w:t xml:space="preserve"> .</w:t>
-      </w:r>
-      <w:proofErr w:type="spellStart"/>
-      <w:r>
-        <w:t>git</w:t>
-      </w:r>
-      <w:proofErr w:type="spellEnd"/>
-      <w:r>
-        <w:t xml:space="preserve"> </w:t>
+        <w:t>Command to stop tracking using git we have to use the below command</w:t>
+      </w:r>
+    </w:p>
+    <w:p>
+      <w:r>
+        <w:t xml:space="preserve">$ rm –rf .git </w:t>
       </w:r>
       <w:r>
         <w:tab/>
       </w:r>
       <w:r>
         <w:tab/>
-        <w:t xml:space="preserve"># in </w:t>
-      </w:r>
-      <w:proofErr w:type="spellStart"/>
-      <w:r>
-        <w:t>linux</w:t>
-      </w:r>
-      <w:proofErr w:type="spellEnd"/>
-      <w:r>
-        <w:t xml:space="preserve"> and mac</w:t>
-      </w:r>
-    </w:p>
-    <w:p>
-      <w:r>
-        <w:t xml:space="preserve">$ </w:t>
-      </w:r>
-      <w:proofErr w:type="gramStart"/>
-      <w:r>
-        <w:t>del</w:t>
-      </w:r>
-      <w:proofErr w:type="gramEnd"/>
-      <w:r>
-        <w:t xml:space="preserve"> .</w:t>
-      </w:r>
-      <w:proofErr w:type="spellStart"/>
-      <w:r>
-        <w:t>git</w:t>
-      </w:r>
-      <w:proofErr w:type="spellEnd"/>
+        <w:t># in linux and mac</w:t>
+      </w:r>
+    </w:p>
+    <w:p>
+      <w:r>
+        <w:t>$ del .git</w:t>
+      </w:r>
       <w:r>
         <w:tab/>
       </w:r>
@@ -365,35 +131,12 @@
     <w:p/>
     <w:p>
       <w:r>
-        <w:t xml:space="preserve">Before our first </w:t>
-      </w:r>
-      <w:proofErr w:type="gramStart"/>
-      <w:r>
-        <w:t>commit</w:t>
-      </w:r>
-      <w:proofErr w:type="gramEnd"/>
-      <w:r>
-        <w:t xml:space="preserve"> let us check the status of </w:t>
-      </w:r>
-      <w:proofErr w:type="spellStart"/>
-      <w:r>
-        <w:t>git</w:t>
-      </w:r>
-      <w:proofErr w:type="spellEnd"/>
-    </w:p>
-    <w:p>
-      <w:r>
-        <w:t xml:space="preserve">$ </w:t>
-      </w:r>
-      <w:proofErr w:type="spellStart"/>
-      <w:proofErr w:type="gramStart"/>
-      <w:r>
-        <w:t>git</w:t>
-      </w:r>
-      <w:proofErr w:type="spellEnd"/>
-      <w:proofErr w:type="gramEnd"/>
-      <w:r>
-        <w:t xml:space="preserve"> status</w:t>
+        <w:t>Before our first commit let us check the status of git</w:t>
+      </w:r>
+    </w:p>
+    <w:p>
+      <w:r>
+        <w:t>$ git status</w:t>
       </w:r>
     </w:p>
     <w:p>
@@ -406,25 +149,13 @@
       <w:r>
         <w:t>ting a file we should add them</w:t>
       </w:r>
-      <w:bookmarkStart w:id="0" w:name="_GoBack"/>
-      <w:bookmarkEnd w:id="0"/>
     </w:p>
     <w:p>
       <w:r>
         <w:t xml:space="preserve"> </w:t>
       </w:r>
       <w:r>
-        <w:t xml:space="preserve">$ </w:t>
-      </w:r>
-      <w:proofErr w:type="spellStart"/>
-      <w:proofErr w:type="gramStart"/>
-      <w:r>
-        <w:t>git</w:t>
-      </w:r>
-      <w:proofErr w:type="spellEnd"/>
-      <w:proofErr w:type="gramEnd"/>
-      <w:r>
-        <w:t xml:space="preserve"> add –A </w:t>
+        <w:t xml:space="preserve">$ git add –A </w:t>
       </w:r>
       <w:r>
         <w:tab/>
@@ -439,17 +170,7 @@
     </w:p>
     <w:p>
       <w:r>
-        <w:t xml:space="preserve">$ </w:t>
-      </w:r>
-      <w:proofErr w:type="spellStart"/>
-      <w:proofErr w:type="gramStart"/>
-      <w:r>
-        <w:t>git</w:t>
-      </w:r>
-      <w:proofErr w:type="spellEnd"/>
-      <w:proofErr w:type="gramEnd"/>
-      <w:r>
-        <w:t xml:space="preserve"> add filename</w:t>
+        <w:t>$ git add filename</w:t>
       </w:r>
       <w:r>
         <w:tab/>
@@ -459,26 +180,13 @@
     <w:p/>
     <w:p>
       <w:r>
-        <w:t xml:space="preserve">To ignore a particular file we can add those to </w:t>
-      </w:r>
-      <w:proofErr w:type="spellStart"/>
-      <w:r>
-        <w:t>gitignore</w:t>
-      </w:r>
-      <w:proofErr w:type="spellEnd"/>
-      <w:r>
-        <w:t xml:space="preserve"> so that they will not be visible to others.</w:t>
-      </w:r>
-    </w:p>
-    <w:p>
-      <w:r>
-        <w:t>$ touch .</w:t>
-      </w:r>
-      <w:proofErr w:type="spellStart"/>
-      <w:r>
-        <w:t>gitignore</w:t>
-      </w:r>
-      <w:proofErr w:type="spellEnd"/>
+        <w:t>To ignore a particular file we can add those to gitignore so that they will not be visible to others.</w:t>
+      </w:r>
+    </w:p>
+    <w:p>
+      <w:r>
+        <w:t>$ touch .gitignore</w:t>
+      </w:r>
     </w:p>
     <w:p/>
     <w:p>
@@ -488,17 +196,7 @@
     </w:p>
     <w:p>
       <w:r>
-        <w:t xml:space="preserve">$ </w:t>
-      </w:r>
-      <w:proofErr w:type="spellStart"/>
-      <w:proofErr w:type="gramStart"/>
-      <w:r>
-        <w:t>git</w:t>
-      </w:r>
-      <w:proofErr w:type="spellEnd"/>
-      <w:proofErr w:type="gramEnd"/>
-      <w:r>
-        <w:t xml:space="preserve"> reset </w:t>
+        <w:t xml:space="preserve">$ git reset </w:t>
       </w:r>
       <w:r>
         <w:tab/>
@@ -507,17 +205,7 @@
     </w:p>
     <w:p>
       <w:r>
-        <w:t xml:space="preserve">$ </w:t>
-      </w:r>
-      <w:proofErr w:type="spellStart"/>
-      <w:proofErr w:type="gramStart"/>
-      <w:r>
-        <w:t>git</w:t>
-      </w:r>
-      <w:proofErr w:type="spellEnd"/>
-      <w:proofErr w:type="gramEnd"/>
-      <w:r>
-        <w:t xml:space="preserve"> reset filename </w:t>
+        <w:t xml:space="preserve">$ git reset filename </w:t>
       </w:r>
       <w:r>
         <w:tab/>
@@ -532,17 +220,7 @@
     </w:p>
     <w:p>
       <w:r>
-        <w:t xml:space="preserve">$ </w:t>
-      </w:r>
-      <w:proofErr w:type="spellStart"/>
-      <w:proofErr w:type="gramStart"/>
-      <w:r>
-        <w:t>git</w:t>
-      </w:r>
-      <w:proofErr w:type="spellEnd"/>
-      <w:proofErr w:type="gramEnd"/>
-      <w:r>
-        <w:t xml:space="preserve"> log</w:t>
+        <w:t>$ git log</w:t>
       </w:r>
     </w:p>
     <w:p/>
@@ -553,25 +231,7 @@
     </w:p>
     <w:p>
       <w:r>
-        <w:t xml:space="preserve">$ </w:t>
-      </w:r>
-      <w:proofErr w:type="spellStart"/>
-      <w:proofErr w:type="gramStart"/>
-      <w:r>
-        <w:t>git</w:t>
-      </w:r>
-      <w:proofErr w:type="spellEnd"/>
-      <w:proofErr w:type="gramEnd"/>
-      <w:r>
-        <w:t xml:space="preserve"> clone &lt;</w:t>
-      </w:r>
-      <w:proofErr w:type="spellStart"/>
-      <w:r>
-        <w:t>url</w:t>
-      </w:r>
-      <w:proofErr w:type="spellEnd"/>
-      <w:r>
-        <w:t>&gt; where to clone</w:t>
+        <w:t>$ git clone &lt;url&gt; where to clone</w:t>
       </w:r>
     </w:p>
     <w:p/>
@@ -582,33 +242,13 @@
     </w:p>
     <w:p>
       <w:r>
-        <w:t xml:space="preserve">$ </w:t>
-      </w:r>
-      <w:proofErr w:type="spellStart"/>
-      <w:proofErr w:type="gramStart"/>
-      <w:r>
-        <w:t>git</w:t>
-      </w:r>
-      <w:proofErr w:type="spellEnd"/>
-      <w:proofErr w:type="gramEnd"/>
-      <w:r>
-        <w:t xml:space="preserve"> remote –v</w:t>
+        <w:t>$ git remote –v</w:t>
       </w:r>
     </w:p>
     <w:p/>
     <w:p>
       <w:r>
-        <w:t xml:space="preserve">$ </w:t>
-      </w:r>
-      <w:proofErr w:type="spellStart"/>
-      <w:proofErr w:type="gramStart"/>
-      <w:r>
-        <w:t>git</w:t>
-      </w:r>
-      <w:proofErr w:type="spellEnd"/>
-      <w:proofErr w:type="gramEnd"/>
-      <w:r>
-        <w:t xml:space="preserve"> branch –a </w:t>
+        <w:t xml:space="preserve">$ git branch –a </w:t>
       </w:r>
       <w:r>
         <w:tab/>
@@ -632,17 +272,7 @@
     </w:p>
     <w:p>
       <w:r>
-        <w:t xml:space="preserve">$ </w:t>
-      </w:r>
-      <w:proofErr w:type="spellStart"/>
-      <w:proofErr w:type="gramStart"/>
-      <w:r>
-        <w:t>git</w:t>
-      </w:r>
-      <w:proofErr w:type="spellEnd"/>
-      <w:proofErr w:type="gramEnd"/>
-      <w:r>
-        <w:t xml:space="preserve"> diff </w:t>
+        <w:t xml:space="preserve">$ git diff </w:t>
       </w:r>
       <w:r>
         <w:tab/>
@@ -670,17 +300,7 @@
     </w:p>
     <w:p>
       <w:r>
-        <w:t xml:space="preserve">$ </w:t>
-      </w:r>
-      <w:proofErr w:type="spellStart"/>
-      <w:proofErr w:type="gramStart"/>
-      <w:r>
-        <w:t>git</w:t>
-      </w:r>
-      <w:proofErr w:type="spellEnd"/>
-      <w:proofErr w:type="gramEnd"/>
-      <w:r>
-        <w:t xml:space="preserve"> branch &lt;branch name&gt;</w:t>
+        <w:t>$ git branch &lt;branch name&gt;</w:t>
       </w:r>
     </w:p>
     <w:p>
@@ -698,17 +318,7 @@
     <w:p>
       <w:r>
         <w:lastRenderedPageBreak/>
-        <w:t xml:space="preserve">$ </w:t>
-      </w:r>
-      <w:proofErr w:type="spellStart"/>
-      <w:proofErr w:type="gramStart"/>
-      <w:r>
-        <w:t>git</w:t>
-      </w:r>
-      <w:proofErr w:type="spellEnd"/>
-      <w:proofErr w:type="gramEnd"/>
-      <w:r>
-        <w:t xml:space="preserve"> checkout &lt;branch name&gt;</w:t>
+        <w:t>$ git checkout &lt;branch name&gt;</w:t>
       </w:r>
     </w:p>
     <w:p>
@@ -725,17 +335,7 @@
     </w:p>
     <w:p>
       <w:r>
-        <w:t xml:space="preserve">$ </w:t>
-      </w:r>
-      <w:proofErr w:type="spellStart"/>
-      <w:proofErr w:type="gramStart"/>
-      <w:r>
-        <w:t>git</w:t>
-      </w:r>
-      <w:proofErr w:type="spellEnd"/>
-      <w:proofErr w:type="gramEnd"/>
-      <w:r>
-        <w:t xml:space="preserve"> status</w:t>
+        <w:t>$ git status</w:t>
       </w:r>
     </w:p>
     <w:p>
@@ -747,45 +347,17 @@
         </w:numPr>
       </w:pPr>
       <w:r>
-        <w:t xml:space="preserve">Then followed by add and </w:t>
-      </w:r>
-      <w:proofErr w:type="spellStart"/>
-      <w:r>
-        <w:t>commiting</w:t>
-      </w:r>
-      <w:proofErr w:type="spellEnd"/>
-      <w:r>
-        <w:t xml:space="preserve"> the changes</w:t>
-      </w:r>
-    </w:p>
-    <w:p>
-      <w:r>
-        <w:t xml:space="preserve">$ </w:t>
-      </w:r>
-      <w:proofErr w:type="spellStart"/>
-      <w:proofErr w:type="gramStart"/>
-      <w:r>
-        <w:t>git</w:t>
-      </w:r>
-      <w:proofErr w:type="spellEnd"/>
-      <w:proofErr w:type="gramEnd"/>
-      <w:r>
-        <w:t xml:space="preserve"> add –A</w:t>
-      </w:r>
-    </w:p>
-    <w:p>
-      <w:r>
-        <w:t xml:space="preserve">$ </w:t>
-      </w:r>
-      <w:proofErr w:type="spellStart"/>
-      <w:proofErr w:type="gramStart"/>
-      <w:r>
-        <w:t>git</w:t>
-      </w:r>
-      <w:proofErr w:type="spellEnd"/>
-      <w:proofErr w:type="gramEnd"/>
-      <w:r>
-        <w:t xml:space="preserve"> commit –m “message name” </w:t>
+        <w:t>Then followed by add and commiting the changes</w:t>
+      </w:r>
+    </w:p>
+    <w:p>
+      <w:r>
+        <w:t>$ git add –A</w:t>
+      </w:r>
+    </w:p>
+    <w:p>
+      <w:r>
+        <w:t xml:space="preserve">$ git commit –m “message name” </w:t>
       </w:r>
       <w:r>
         <w:tab/>
@@ -806,17 +378,7 @@
     </w:p>
     <w:p>
       <w:r>
-        <w:t xml:space="preserve">$ </w:t>
-      </w:r>
-      <w:proofErr w:type="spellStart"/>
-      <w:proofErr w:type="gramStart"/>
-      <w:r>
-        <w:t>git</w:t>
-      </w:r>
-      <w:proofErr w:type="spellEnd"/>
-      <w:proofErr w:type="gramEnd"/>
-      <w:r>
-        <w:t xml:space="preserve"> push –u origin &lt;branch name&gt;</w:t>
+        <w:t>$ git push –u origin &lt;branch name&gt;</w:t>
       </w:r>
     </w:p>
     <w:p>
@@ -833,17 +395,7 @@
     </w:p>
     <w:p>
       <w:r>
-        <w:t xml:space="preserve">$ </w:t>
-      </w:r>
-      <w:proofErr w:type="spellStart"/>
-      <w:proofErr w:type="gramStart"/>
-      <w:r>
-        <w:t>git</w:t>
-      </w:r>
-      <w:proofErr w:type="spellEnd"/>
-      <w:proofErr w:type="gramEnd"/>
-      <w:r>
-        <w:t xml:space="preserve"> checkout master</w:t>
+        <w:t>$ git checkout master</w:t>
       </w:r>
     </w:p>
     <w:p>
@@ -855,53 +407,17 @@
         </w:numPr>
       </w:pPr>
       <w:r>
-        <w:t xml:space="preserve">To make sure that no changes </w:t>
-      </w:r>
-      <w:proofErr w:type="gramStart"/>
-      <w:r>
-        <w:t>were made</w:t>
-      </w:r>
-      <w:proofErr w:type="gramEnd"/>
-      <w:r>
-        <w:t xml:space="preserve"> to the remote master. We need </w:t>
-      </w:r>
-      <w:proofErr w:type="gramStart"/>
-      <w:r>
-        <w:t>to first pull</w:t>
-      </w:r>
-      <w:proofErr w:type="gramEnd"/>
-      <w:r>
-        <w:t xml:space="preserve"> the master remote repo. If no changes found we are good to merge the branch.</w:t>
-      </w:r>
-    </w:p>
-    <w:p>
-      <w:r>
-        <w:t xml:space="preserve">$ </w:t>
-      </w:r>
-      <w:proofErr w:type="spellStart"/>
-      <w:proofErr w:type="gramStart"/>
-      <w:r>
-        <w:t>git</w:t>
-      </w:r>
-      <w:proofErr w:type="spellEnd"/>
-      <w:proofErr w:type="gramEnd"/>
-      <w:r>
-        <w:t xml:space="preserve"> pull origin master </w:t>
-      </w:r>
-    </w:p>
-    <w:p>
-      <w:r>
-        <w:t xml:space="preserve">$ </w:t>
-      </w:r>
-      <w:proofErr w:type="spellStart"/>
-      <w:proofErr w:type="gramStart"/>
-      <w:r>
-        <w:t>git</w:t>
-      </w:r>
-      <w:proofErr w:type="spellEnd"/>
-      <w:proofErr w:type="gramEnd"/>
-      <w:r>
-        <w:t xml:space="preserve"> merge &lt;branch name&gt;</w:t>
+        <w:t>To make sure that no changes were made to the remote master. We need to first pull the master remote repo. If no changes found we are good to merge the branch.</w:t>
+      </w:r>
+    </w:p>
+    <w:p>
+      <w:r>
+        <w:t xml:space="preserve">$ git pull origin master </w:t>
+      </w:r>
+    </w:p>
+    <w:p>
+      <w:r>
+        <w:t>$ git merge &lt;branch name&gt;</w:t>
       </w:r>
     </w:p>
     <w:p>
@@ -923,17 +439,7 @@
         </w:pBdr>
       </w:pPr>
       <w:r>
-        <w:t xml:space="preserve">$ </w:t>
-      </w:r>
-      <w:proofErr w:type="spellStart"/>
-      <w:proofErr w:type="gramStart"/>
-      <w:r>
-        <w:t>git</w:t>
-      </w:r>
-      <w:proofErr w:type="spellEnd"/>
-      <w:proofErr w:type="gramEnd"/>
-      <w:r>
-        <w:t xml:space="preserve"> push origin master</w:t>
+        <w:t>$ git push origin master</w:t>
       </w:r>
     </w:p>
     <w:p>
@@ -958,17 +464,7 @@
     </w:p>
     <w:p>
       <w:r>
-        <w:t xml:space="preserve">$ </w:t>
-      </w:r>
-      <w:proofErr w:type="spellStart"/>
-      <w:proofErr w:type="gramStart"/>
-      <w:r>
-        <w:t>git</w:t>
-      </w:r>
-      <w:proofErr w:type="spellEnd"/>
-      <w:proofErr w:type="gramEnd"/>
-      <w:r>
-        <w:t xml:space="preserve"> branch –d &lt;branch name&gt;</w:t>
+        <w:t>$ git branch –d &lt;branch name&gt;</w:t>
       </w:r>
     </w:p>
     <w:p>
@@ -985,18 +481,83 @@
     </w:p>
     <w:p>
       <w:r>
+        <w:t>$ git push origin --delete &lt;branch name&gt;</w:t>
+      </w:r>
+    </w:p>
+    <w:p>
+      <w:pPr>
+        <w:pBdr>
+          <w:bottom w:val="thinThickThinMediumGap" w:sz="18" w:space="1" w:color="auto"/>
+        </w:pBdr>
+      </w:pPr>
+    </w:p>
+    <w:p>
+      <w:r>
+        <w:t>Steps to be carried when a file from local is pushed to remote.</w:t>
+      </w:r>
+    </w:p>
+    <w:p>
+      <w:pPr>
+        <w:pStyle w:val="ListParagraph"/>
+        <w:numPr>
+          <w:ilvl w:val="0"/>
+          <w:numId w:val="3"/>
+        </w:numPr>
+      </w:pPr>
+      <w:r>
+        <w:t>Has to mention in which remote repository the file has to stored.</w:t>
+      </w:r>
+    </w:p>
+    <w:p>
+      <w:r>
         <w:t xml:space="preserve">$ </w:t>
       </w:r>
-      <w:proofErr w:type="spellStart"/>
-      <w:proofErr w:type="gramStart"/>
-      <w:r>
-        <w:t>git</w:t>
-      </w:r>
-      <w:proofErr w:type="spellEnd"/>
-      <w:proofErr w:type="gramEnd"/>
-      <w:r>
-        <w:t xml:space="preserve"> push origin --delete &lt;branch name&gt;</w:t>
-      </w:r>
+      <w:r>
+        <w:t xml:space="preserve">git remote add origin </w:t>
+      </w:r>
+      <w:hyperlink r:id="rId6" w:history="1">
+        <w:r>
+          <w:rPr>
+            <w:rStyle w:val="Hyperlink"/>
+          </w:rPr>
+          <w:t>https://github.com/Prabha1909/Git-word-doc</w:t>
+        </w:r>
+      </w:hyperlink>
+    </w:p>
+    <w:p>
+      <w:pPr>
+        <w:pStyle w:val="ListParagraph"/>
+        <w:numPr>
+          <w:ilvl w:val="0"/>
+          <w:numId w:val="3"/>
+        </w:numPr>
+      </w:pPr>
+      <w:r>
+        <w:t>Use the pull command to solve the unrelated histories error</w:t>
+      </w:r>
+    </w:p>
+    <w:p>
+      <w:r>
+        <w:t xml:space="preserve">$ </w:t>
+      </w:r>
+      <w:r>
+        <w:t>git pull origin master --allow-unrelated-histories</w:t>
+      </w:r>
+    </w:p>
+    <w:p>
+      <w:pPr>
+        <w:pStyle w:val="ListParagraph"/>
+        <w:numPr>
+          <w:ilvl w:val="0"/>
+          <w:numId w:val="3"/>
+        </w:numPr>
+      </w:pPr>
+      <w:r>
+        <w:lastRenderedPageBreak/>
+        <w:t>Finally push the commit to remote repo.</w:t>
+      </w:r>
+      <w:bookmarkStart w:id="0" w:name="_GoBack"/>
+      <w:bookmarkEnd w:id="0"/>
     </w:p>
     <w:sectPr>
       <w:pgSz w:w="12240" w:h="15840"/>
@@ -1100,6 +661,95 @@
     </w:lvl>
   </w:abstractNum>
   <w:abstractNum w:abstractNumId="1" w15:restartNumberingAfterBreak="0">
+    <w:nsid w:val="531215A0"/>
+    <w:multiLevelType w:val="hybridMultilevel"/>
+    <w:tmpl w:val="A83697CC"/>
+    <w:lvl w:ilvl="0" w:tplc="0409000F">
+      <w:start w:val="1"/>
+      <w:numFmt w:val="decimal"/>
+      <w:lvlText w:val="%1."/>
+      <w:lvlJc w:val="left"/>
+      <w:pPr>
+        <w:ind w:left="720" w:hanging="360"/>
+      </w:pPr>
+      <w:rPr>
+        <w:rFonts w:hint="default"/>
+      </w:rPr>
+    </w:lvl>
+    <w:lvl w:ilvl="1" w:tplc="04090019" w:tentative="1">
+      <w:start w:val="1"/>
+      <w:numFmt w:val="lowerLetter"/>
+      <w:lvlText w:val="%2."/>
+      <w:lvlJc w:val="left"/>
+      <w:pPr>
+        <w:ind w:left="1440" w:hanging="360"/>
+      </w:pPr>
+    </w:lvl>
+    <w:lvl w:ilvl="2" w:tplc="0409001B" w:tentative="1">
+      <w:start w:val="1"/>
+      <w:numFmt w:val="lowerRoman"/>
+      <w:lvlText w:val="%3."/>
+      <w:lvlJc w:val="right"/>
+      <w:pPr>
+        <w:ind w:left="2160" w:hanging="180"/>
+      </w:pPr>
+    </w:lvl>
+    <w:lvl w:ilvl="3" w:tplc="0409000F" w:tentative="1">
+      <w:start w:val="1"/>
+      <w:numFmt w:val="decimal"/>
+      <w:lvlText w:val="%4."/>
+      <w:lvlJc w:val="left"/>
+      <w:pPr>
+        <w:ind w:left="2880" w:hanging="360"/>
+      </w:pPr>
+    </w:lvl>
+    <w:lvl w:ilvl="4" w:tplc="04090019" w:tentative="1">
+      <w:start w:val="1"/>
+      <w:numFmt w:val="lowerLetter"/>
+      <w:lvlText w:val="%5."/>
+      <w:lvlJc w:val="left"/>
+      <w:pPr>
+        <w:ind w:left="3600" w:hanging="360"/>
+      </w:pPr>
+    </w:lvl>
+    <w:lvl w:ilvl="5" w:tplc="0409001B" w:tentative="1">
+      <w:start w:val="1"/>
+      <w:numFmt w:val="lowerRoman"/>
+      <w:lvlText w:val="%6."/>
+      <w:lvlJc w:val="right"/>
+      <w:pPr>
+        <w:ind w:left="4320" w:hanging="180"/>
+      </w:pPr>
+    </w:lvl>
+    <w:lvl w:ilvl="6" w:tplc="0409000F" w:tentative="1">
+      <w:start w:val="1"/>
+      <w:numFmt w:val="decimal"/>
+      <w:lvlText w:val="%7."/>
+      <w:lvlJc w:val="left"/>
+      <w:pPr>
+        <w:ind w:left="5040" w:hanging="360"/>
+      </w:pPr>
+    </w:lvl>
+    <w:lvl w:ilvl="7" w:tplc="04090019" w:tentative="1">
+      <w:start w:val="1"/>
+      <w:numFmt w:val="lowerLetter"/>
+      <w:lvlText w:val="%8."/>
+      <w:lvlJc w:val="left"/>
+      <w:pPr>
+        <w:ind w:left="5760" w:hanging="360"/>
+      </w:pPr>
+    </w:lvl>
+    <w:lvl w:ilvl="8" w:tplc="0409001B" w:tentative="1">
+      <w:start w:val="1"/>
+      <w:numFmt w:val="lowerRoman"/>
+      <w:lvlText w:val="%9."/>
+      <w:lvlJc w:val="right"/>
+      <w:pPr>
+        <w:ind w:left="6480" w:hanging="180"/>
+      </w:pPr>
+    </w:lvl>
+  </w:abstractNum>
+  <w:abstractNum w:abstractNumId="2" w15:restartNumberingAfterBreak="0">
     <w:nsid w:val="5B7E4B00"/>
     <w:multiLevelType w:val="hybridMultilevel"/>
     <w:tmpl w:val="3A88E7F8"/>
@@ -1216,6 +866,9 @@
     <w:abstractNumId w:val="0"/>
   </w:num>
   <w:num w:numId="2">
+    <w:abstractNumId w:val="2"/>
+  </w:num>
+  <w:num w:numId="3">
     <w:abstractNumId w:val="1"/>
   </w:num>
 </w:numbering>

</xml_diff>